<commit_message>
Changed project structure and added code lines to the documentation
</commit_message>
<xml_diff>
--- a/Documentation/MonsterCradTradingGame.docx
+++ b/Documentation/MonsterCradTradingGame.docx
@@ -97,6 +97,9 @@
     <w:p/>
     <w:p>
       <w:r>
+        <w:rPr>
+          <w:noProof/>
+        </w:rPr>
         <w:drawing>
           <wp:inline distT="0" distB="0" distL="0" distR="0" wp14:anchorId="4D10E7CA" wp14:editId="45A7D667">
             <wp:extent cx="5902325" cy="5309215"/>
@@ -226,39 +229,22 @@
       </w:r>
       <w:r>
         <w:br/>
-      </w:r>
-      <w:r>
-        <w:rPr>
-          <w:lang w:val="en-AT"/>
-        </w:rPr>
         <w:t xml:space="preserve">The </w:t>
       </w:r>
       <w:proofErr w:type="spellStart"/>
       <w:r>
-        <w:rPr>
-          <w:lang w:val="en-AT"/>
-        </w:rPr>
         <w:t>HttpListener</w:t>
       </w:r>
       <w:proofErr w:type="spellEnd"/>
       <w:r>
-        <w:rPr>
-          <w:lang w:val="en-AT"/>
-        </w:rPr>
         <w:t xml:space="preserve"> requests </w:t>
       </w:r>
       <w:proofErr w:type="spellStart"/>
       <w:r>
-        <w:rPr>
-          <w:lang w:val="en-AT"/>
-        </w:rPr>
         <w:t>asynchronize</w:t>
       </w:r>
       <w:proofErr w:type="spellEnd"/>
       <w:r>
-        <w:rPr>
-          <w:lang w:val="en-AT"/>
-        </w:rPr>
         <w:t>.</w:t>
       </w:r>
     </w:p>
@@ -569,149 +555,83 @@
     </w:p>
     <w:p/>
     <w:p>
-      <w:pPr>
-        <w:rPr>
-          <w:lang w:val="en-AT"/>
-        </w:rPr>
-      </w:pPr>
-      <w:r>
-        <w:rPr>
-          <w:lang w:val="en-AT"/>
-        </w:rPr>
+      <w:r>
         <w:t xml:space="preserve">The Features of the Game are Trading, Battle and acquire cards. The whole game is </w:t>
       </w:r>
       <w:r>
-        <w:rPr>
-          <w:lang w:val="en-AT"/>
-        </w:rPr>
         <w:t>built</w:t>
       </w:r>
       <w:r>
-        <w:rPr>
-          <w:lang w:val="en-AT"/>
-        </w:rPr>
         <w:t xml:space="preserve"> around two </w:t>
       </w:r>
       <w:proofErr w:type="gramStart"/>
       <w:r>
-        <w:rPr>
-          <w:lang w:val="en-AT"/>
-        </w:rPr>
         <w:t>type</w:t>
       </w:r>
       <w:proofErr w:type="gramEnd"/>
       <w:r>
-        <w:rPr>
-          <w:lang w:val="en-AT"/>
-        </w:rPr>
         <w:t xml:space="preserve"> of Cards. The </w:t>
       </w:r>
       <w:proofErr w:type="spellStart"/>
       <w:r>
-        <w:rPr>
-          <w:lang w:val="en-AT"/>
-        </w:rPr>
         <w:t>SpellCards</w:t>
       </w:r>
       <w:proofErr w:type="spellEnd"/>
       <w:r>
-        <w:rPr>
-          <w:lang w:val="en-AT"/>
-        </w:rPr>
         <w:t xml:space="preserve"> and the </w:t>
       </w:r>
       <w:proofErr w:type="spellStart"/>
       <w:r>
-        <w:rPr>
-          <w:lang w:val="en-AT"/>
-        </w:rPr>
         <w:t>MonsterCards</w:t>
       </w:r>
       <w:proofErr w:type="spellEnd"/>
       <w:r>
-        <w:rPr>
-          <w:lang w:val="en-AT"/>
-        </w:rPr>
         <w:t xml:space="preserve">. </w:t>
       </w:r>
       <w:r>
-        <w:rPr>
-          <w:lang w:val="en-AT"/>
-        </w:rPr>
         <w:t>Most</w:t>
       </w:r>
       <w:r>
-        <w:rPr>
-          <w:lang w:val="en-AT"/>
-        </w:rPr>
         <w:t xml:space="preserve"> of the cards have their own unique features. </w:t>
       </w:r>
     </w:p>
     <w:p>
-      <w:pPr>
-        <w:rPr>
-          <w:lang w:val="en-AT"/>
-        </w:rPr>
-      </w:pPr>
       <w:r>
         <w:rPr>
           <w:b/>
           <w:bCs/>
-          <w:lang w:val="en-AT"/>
         </w:rPr>
         <w:t>Battle queuing</w:t>
       </w:r>
       <w:r>
-        <w:rPr>
-          <w:lang w:val="en-AT"/>
-        </w:rPr>
         <w:t xml:space="preserve">: if a user sends a start battle </w:t>
       </w:r>
       <w:r>
-        <w:rPr>
-          <w:lang w:val="en-AT"/>
-        </w:rPr>
         <w:t>request,</w:t>
       </w:r>
       <w:r>
-        <w:rPr>
-          <w:lang w:val="en-AT"/>
-        </w:rPr>
         <w:t xml:space="preserve"> he gets queued. A </w:t>
       </w:r>
       <w:r>
         <w:rPr>
           <w:b/>
           <w:bCs/>
-          <w:lang w:val="en-AT"/>
         </w:rPr>
         <w:t>separate Thread</w:t>
       </w:r>
       <w:r>
-        <w:rPr>
-          <w:lang w:val="en-AT"/>
-        </w:rPr>
         <w:t xml:space="preserve"> is constantly checking which players are in the queue and matches them.</w:t>
       </w:r>
     </w:p>
     <w:p>
-      <w:pPr>
-        <w:rPr>
-          <w:lang w:val="en-AT"/>
-        </w:rPr>
-      </w:pPr>
       <w:r>
         <w:rPr>
           <w:b/>
           <w:bCs/>
-          <w:lang w:val="en-AT"/>
         </w:rPr>
         <w:t>Trading</w:t>
       </w:r>
       <w:r>
-        <w:rPr>
-          <w:lang w:val="en-AT"/>
-        </w:rPr>
         <w:t xml:space="preserve">: Add Trade requirements via abstract class </w:t>
       </w:r>
       <w:proofErr w:type="spellStart"/>
@@ -719,64 +639,39 @@
         <w:rPr>
           <w:b/>
           <w:bCs/>
-          <w:lang w:val="en-AT"/>
         </w:rPr>
         <w:t>TradeRequirement</w:t>
       </w:r>
       <w:proofErr w:type="spellEnd"/>
       <w:r>
-        <w:rPr>
-          <w:lang w:val="en-AT"/>
-        </w:rPr>
         <w:t xml:space="preserve">. Currently there are 4 types of </w:t>
       </w:r>
       <w:proofErr w:type="gramStart"/>
       <w:r>
-        <w:rPr>
-          <w:lang w:val="en-AT"/>
-        </w:rPr>
         <w:t>requirement</w:t>
       </w:r>
       <w:proofErr w:type="gramEnd"/>
       <w:r>
-        <w:rPr>
-          <w:lang w:val="en-AT"/>
-        </w:rPr>
         <w:t xml:space="preserve">: damage, </w:t>
       </w:r>
       <w:proofErr w:type="spellStart"/>
       <w:r>
-        <w:rPr>
-          <w:lang w:val="en-AT"/>
-        </w:rPr>
         <w:t>cardtype</w:t>
       </w:r>
       <w:proofErr w:type="spellEnd"/>
       <w:r>
-        <w:rPr>
-          <w:lang w:val="en-AT"/>
-        </w:rPr>
         <w:t>, category, element type requirements.</w:t>
       </w:r>
     </w:p>
     <w:p>
-      <w:pPr>
-        <w:rPr>
-          <w:lang w:val="en-AT"/>
-        </w:rPr>
-      </w:pPr>
       <w:r>
         <w:rPr>
           <w:b/>
           <w:bCs/>
-          <w:lang w:val="en-AT"/>
         </w:rPr>
         <w:t>Cards</w:t>
       </w:r>
       <w:r>
-        <w:rPr>
-          <w:lang w:val="en-AT"/>
-        </w:rPr>
         <w:t xml:space="preserve">: the battle logic is inside the sub-classes of the abstract class Card. Cards get instantiate only inside the </w:t>
       </w:r>
       <w:proofErr w:type="spellStart"/>
@@ -784,36 +679,23 @@
         <w:rPr>
           <w:b/>
           <w:bCs/>
-          <w:lang w:val="en-AT"/>
         </w:rPr>
         <w:t>CardFactory</w:t>
       </w:r>
       <w:proofErr w:type="spellEnd"/>
       <w:r>
-        <w:rPr>
-          <w:lang w:val="en-AT"/>
-        </w:rPr>
         <w:t>.</w:t>
       </w:r>
     </w:p>
     <w:p>
-      <w:pPr>
-        <w:rPr>
-          <w:lang w:val="en-AT"/>
-        </w:rPr>
-      </w:pPr>
       <w:r>
         <w:rPr>
           <w:b/>
           <w:bCs/>
-          <w:lang w:val="en-AT"/>
         </w:rPr>
         <w:t>Packages</w:t>
       </w:r>
       <w:r>
-        <w:rPr>
-          <w:lang w:val="en-AT"/>
-        </w:rPr>
         <w:t xml:space="preserve">: Packages are created by the </w:t>
       </w:r>
       <w:proofErr w:type="spellStart"/>
@@ -821,28 +703,16 @@
         <w:rPr>
           <w:b/>
           <w:bCs/>
-          <w:lang w:val="en-AT"/>
         </w:rPr>
         <w:t>PackageFactory</w:t>
       </w:r>
       <w:proofErr w:type="spellEnd"/>
       <w:r>
-        <w:rPr>
-          <w:lang w:val="en-AT"/>
-        </w:rPr>
         <w:t xml:space="preserve"> which produces a given range of card (only admins can perform this action)</w:t>
       </w:r>
     </w:p>
     <w:p>
-      <w:pPr>
-        <w:rPr>
-          <w:lang w:val="en-AT"/>
-        </w:rPr>
-      </w:pPr>
-      <w:r>
-        <w:rPr>
-          <w:lang w:val="en-AT"/>
-        </w:rPr>
+      <w:r>
         <w:br w:type="page"/>
       </w:r>
     </w:p>
@@ -859,397 +729,174 @@
     <w:p>
       <w:pPr>
         <w:pStyle w:val="berschrift2"/>
-        <w:rPr>
-          <w:lang w:val="en-AT"/>
-        </w:rPr>
-      </w:pPr>
-      <w:r>
-        <w:rPr>
-          <w:lang w:val="en-AT"/>
-        </w:rPr>
+      </w:pPr>
+      <w:r>
         <w:t>Test driven development is better than I have expected.</w:t>
       </w:r>
     </w:p>
-    <w:p>
-      <w:pPr>
-        <w:rPr>
-          <w:lang w:val="en-AT"/>
-        </w:rPr>
-      </w:pPr>
-    </w:p>
-    <w:p>
-      <w:pPr>
-        <w:rPr>
-          <w:lang w:val="en-AT"/>
-        </w:rPr>
-      </w:pPr>
-      <w:r>
-        <w:rPr>
-          <w:lang w:val="en-AT"/>
-        </w:rPr>
+    <w:p/>
+    <w:p>
+      <w:r>
         <w:t xml:space="preserve">Creating unit tests first gives the opportunity to build the application in </w:t>
       </w:r>
       <w:proofErr w:type="gramStart"/>
       <w:r>
-        <w:rPr>
-          <w:lang w:val="en-AT"/>
-        </w:rPr>
         <w:t>a</w:t>
       </w:r>
       <w:proofErr w:type="gramEnd"/>
       <w:r>
-        <w:rPr>
-          <w:lang w:val="en-AT"/>
-        </w:rPr>
         <w:t xml:space="preserve"> isolated manner. For example if I try to implement the unit tests later </w:t>
       </w:r>
       <w:proofErr w:type="spellStart"/>
       <w:r>
-        <w:rPr>
-          <w:lang w:val="en-AT"/>
-        </w:rPr>
         <w:t>i</w:t>
       </w:r>
       <w:proofErr w:type="spellEnd"/>
       <w:r>
-        <w:rPr>
-          <w:lang w:val="en-AT"/>
-        </w:rPr>
         <w:t xml:space="preserve"> need to refactor most of the code, which can be a lot of work.</w:t>
       </w:r>
     </w:p>
     <w:p>
-      <w:pPr>
-        <w:rPr>
-          <w:lang w:val="en-AT"/>
-        </w:rPr>
-      </w:pPr>
-      <w:r>
-        <w:rPr>
-          <w:lang w:val="en-AT"/>
-        </w:rPr>
+      <w:r>
         <w:t xml:space="preserve">Also, I noticed </w:t>
       </w:r>
       <w:proofErr w:type="spellStart"/>
       <w:r>
-        <w:rPr>
-          <w:lang w:val="en-AT"/>
-        </w:rPr>
         <w:t>i</w:t>
       </w:r>
       <w:proofErr w:type="spellEnd"/>
       <w:r>
-        <w:rPr>
-          <w:lang w:val="en-AT"/>
-        </w:rPr>
         <w:t xml:space="preserve"> spent much less time with bugfixes and testing when using unit tests first.</w:t>
       </w:r>
     </w:p>
-    <w:p>
-      <w:pPr>
-        <w:rPr>
-          <w:lang w:val="en-AT"/>
-        </w:rPr>
-      </w:pPr>
-    </w:p>
+    <w:p/>
     <w:p>
       <w:pPr>
         <w:pStyle w:val="berschrift2"/>
-        <w:rPr>
-          <w:lang w:val="en-AT"/>
-        </w:rPr>
-      </w:pPr>
-      <w:r>
-        <w:rPr>
-          <w:lang w:val="en-AT"/>
-        </w:rPr>
+      </w:pPr>
+      <w:r>
         <w:t>Generic Methods/Classes are great for scalability.</w:t>
       </w:r>
     </w:p>
-    <w:p>
-      <w:pPr>
-        <w:rPr>
-          <w:lang w:val="en-AT"/>
-        </w:rPr>
-      </w:pPr>
-    </w:p>
-    <w:p>
-      <w:pPr>
-        <w:rPr>
-          <w:lang w:val="en-AT"/>
-        </w:rPr>
-      </w:pPr>
-      <w:r>
-        <w:rPr>
-          <w:lang w:val="en-AT"/>
-        </w:rPr>
+    <w:p/>
+    <w:p>
+      <w:r>
         <w:t xml:space="preserve">Using an abstract approach to a problem often lead me to the point where </w:t>
       </w:r>
       <w:proofErr w:type="spellStart"/>
       <w:r>
-        <w:rPr>
-          <w:lang w:val="en-AT"/>
-        </w:rPr>
         <w:t>i</w:t>
       </w:r>
       <w:proofErr w:type="spellEnd"/>
       <w:r>
-        <w:rPr>
-          <w:lang w:val="en-AT"/>
-        </w:rPr>
         <w:t xml:space="preserve"> need to distinguish between types. Using generic Methods made my day easier and I spent less time building switch-cases.</w:t>
       </w:r>
     </w:p>
-    <w:p>
-      <w:pPr>
-        <w:rPr>
-          <w:lang w:val="en-AT"/>
-        </w:rPr>
-      </w:pPr>
-    </w:p>
+    <w:p/>
     <w:p>
       <w:pPr>
         <w:pStyle w:val="berschrift2"/>
-        <w:rPr>
-          <w:lang w:val="en-AT"/>
-        </w:rPr>
-      </w:pPr>
-      <w:r>
-        <w:rPr>
-          <w:lang w:val="en-AT"/>
-        </w:rPr>
+      </w:pPr>
+      <w:r>
         <w:t>Using Inversion of Control make live better.</w:t>
       </w:r>
     </w:p>
-    <w:p>
-      <w:pPr>
-        <w:rPr>
-          <w:lang w:val="en-AT"/>
-        </w:rPr>
-      </w:pPr>
-    </w:p>
-    <w:p>
-      <w:pPr>
-        <w:rPr>
-          <w:lang w:val="en-AT"/>
-        </w:rPr>
-      </w:pPr>
-      <w:r>
-        <w:rPr>
-          <w:lang w:val="en-AT"/>
-        </w:rPr>
+    <w:p/>
+    <w:p>
+      <w:r>
         <w:t xml:space="preserve">With this method </w:t>
       </w:r>
       <w:r>
-        <w:rPr>
-          <w:lang w:val="en-AT"/>
-        </w:rPr>
         <w:t>I</w:t>
       </w:r>
       <w:r>
-        <w:rPr>
-          <w:lang w:val="en-AT"/>
-        </w:rPr>
         <w:t xml:space="preserve"> didn’t have to </w:t>
       </w:r>
       <w:r>
-        <w:rPr>
-          <w:lang w:val="en-AT"/>
-        </w:rPr>
         <w:t>instantiate</w:t>
       </w:r>
       <w:r>
-        <w:rPr>
-          <w:lang w:val="en-AT"/>
-        </w:rPr>
         <w:t xml:space="preserve"> every class inside the server class and hand it down to the endpoints </w:t>
       </w:r>
       <w:r>
-        <w:rPr>
-          <w:lang w:val="en-AT"/>
-        </w:rPr>
         <w:t>I</w:t>
       </w:r>
       <w:r>
-        <w:rPr>
-          <w:lang w:val="en-AT"/>
-        </w:rPr>
         <w:t xml:space="preserve"> could just say “give me an </w:t>
       </w:r>
       <w:r>
-        <w:rPr>
-          <w:lang w:val="en-AT"/>
-        </w:rPr>
         <w:t>Enumerable</w:t>
       </w:r>
       <w:r>
-        <w:rPr>
-          <w:lang w:val="en-AT"/>
-        </w:rPr>
         <w:t xml:space="preserve"> of every registered Endpoint” which was a really nice and extensible way of </w:t>
       </w:r>
       <w:r>
-        <w:rPr>
-          <w:lang w:val="en-AT"/>
-        </w:rPr>
         <w:t>building</w:t>
       </w:r>
       <w:r>
-        <w:rPr>
-          <w:lang w:val="en-AT"/>
-        </w:rPr>
         <w:t xml:space="preserve"> the architecture of the server.</w:t>
       </w:r>
       <w:r>
-        <w:rPr>
-          <w:lang w:val="en-AT"/>
-        </w:rPr>
         <w:t xml:space="preserve"> </w:t>
       </w:r>
     </w:p>
     <w:p>
-      <w:pPr>
-        <w:rPr>
-          <w:lang w:val="en-AT"/>
-        </w:rPr>
-      </w:pPr>
-      <w:r>
-        <w:rPr>
-          <w:lang w:val="en-AT"/>
-        </w:rPr>
+      <w:r>
         <w:t>Also it made the whole application loosely coupled, which is also create for scalability and maintainability of the code.</w:t>
       </w:r>
     </w:p>
-    <w:p>
-      <w:pPr>
-        <w:rPr>
-          <w:lang w:val="en-AT"/>
-        </w:rPr>
-      </w:pPr>
-    </w:p>
+    <w:p/>
     <w:p>
       <w:pPr>
         <w:pStyle w:val="berschrift2"/>
-        <w:rPr>
-          <w:lang w:val="en-AT"/>
-        </w:rPr>
-      </w:pPr>
-      <w:r>
-        <w:rPr>
-          <w:lang w:val="en-AT"/>
-        </w:rPr>
+      </w:pPr>
+      <w:r>
         <w:t>Reflection is cool.</w:t>
       </w:r>
     </w:p>
-    <w:p>
-      <w:pPr>
-        <w:rPr>
-          <w:lang w:val="en-AT"/>
-        </w:rPr>
-      </w:pPr>
-    </w:p>
-    <w:p>
-      <w:pPr>
-        <w:rPr>
-          <w:lang w:val="en-AT"/>
-        </w:rPr>
-      </w:pPr>
-      <w:r>
-        <w:rPr>
-          <w:lang w:val="en-AT"/>
-        </w:rPr>
+    <w:p/>
+    <w:p>
+      <w:r>
         <w:t>In this project I really got to know the purpose and power of reflection. Analysing assembly and working with types and their properties, methods gave me the tools to build a routing system for my console application, which worked out great.</w:t>
       </w:r>
     </w:p>
-    <w:p>
-      <w:pPr>
-        <w:rPr>
-          <w:lang w:val="en-AT"/>
-        </w:rPr>
-      </w:pPr>
-    </w:p>
+    <w:p/>
     <w:p>
       <w:pPr>
         <w:pStyle w:val="berschrift2"/>
-        <w:rPr>
-          <w:lang w:val="en-AT"/>
-        </w:rPr>
-      </w:pPr>
-      <w:r>
-        <w:rPr>
-          <w:lang w:val="en-AT"/>
-        </w:rPr>
+      </w:pPr>
+      <w:r>
         <w:t xml:space="preserve">Understanding of the concept of </w:t>
       </w:r>
       <w:proofErr w:type="spellStart"/>
       <w:r>
-        <w:rPr>
-          <w:lang w:val="en-AT"/>
-        </w:rPr>
         <w:t>UnitOfWork</w:t>
       </w:r>
       <w:proofErr w:type="spellEnd"/>
       <w:r>
-        <w:rPr>
-          <w:lang w:val="en-AT"/>
-        </w:rPr>
         <w:t>.</w:t>
       </w:r>
     </w:p>
-    <w:p>
-      <w:pPr>
-        <w:rPr>
-          <w:lang w:val="en-AT"/>
-        </w:rPr>
-      </w:pPr>
-    </w:p>
-    <w:p>
-      <w:pPr>
-        <w:rPr>
-          <w:lang w:val="en-AT"/>
-        </w:rPr>
-      </w:pPr>
-      <w:r>
-        <w:rPr>
-          <w:lang w:val="en-AT"/>
-        </w:rPr>
+    <w:p/>
+    <w:p>
+      <w:r>
         <w:t xml:space="preserve">In work I have faced the interface </w:t>
       </w:r>
       <w:proofErr w:type="spellStart"/>
       <w:r>
-        <w:rPr>
-          <w:lang w:val="en-AT"/>
-        </w:rPr>
         <w:t>IUnitOfWork</w:t>
       </w:r>
       <w:proofErr w:type="spellEnd"/>
       <w:r>
-        <w:rPr>
-          <w:lang w:val="en-AT"/>
-        </w:rPr>
         <w:t xml:space="preserve"> a lot. Unit now it was a big mystery for me how it works and what the benefits of it are. Through this project I have learned what it is and how to build it myself.</w:t>
       </w:r>
     </w:p>
     <w:p>
-      <w:pPr>
-        <w:rPr>
-          <w:lang w:val="en-AT"/>
-        </w:rPr>
-      </w:pPr>
-      <w:r>
-        <w:rPr>
-          <w:lang w:val="en-AT"/>
-        </w:rPr>
+      <w:r>
         <w:br w:type="page"/>
       </w:r>
     </w:p>
-    <w:p>
-      <w:pPr>
-        <w:rPr>
-          <w:lang w:val="en-AT"/>
-        </w:rPr>
-      </w:pPr>
-    </w:p>
+    <w:p/>
     <w:p>
       <w:pPr>
         <w:pStyle w:val="berschrift1"/>
@@ -1260,140 +907,63 @@
     </w:p>
     <w:p/>
     <w:p>
-      <w:pPr>
-        <w:rPr>
-          <w:lang w:val="en-AT"/>
-        </w:rPr>
-      </w:pPr>
-      <w:r>
-        <w:rPr>
-          <w:lang w:val="en-AT"/>
-        </w:rPr>
+      <w:r>
         <w:t>The 3 big parts of the game are battle, trade and quire packages. I tried to build the unit tests around those features. For battle logic it was straight forward to build the unit-tests (I also used test driven development here).</w:t>
       </w:r>
     </w:p>
     <w:p>
-      <w:pPr>
-        <w:rPr>
-          <w:lang w:val="en-AT"/>
-        </w:rPr>
-      </w:pPr>
-      <w:r>
-        <w:rPr>
-          <w:lang w:val="en-AT"/>
-        </w:rPr>
+      <w:r>
         <w:t xml:space="preserve">For Trading it was a little bit more difficult. I wrote the logic first tested it and it seemed to work after testing it manually. I then wanted to implement some unit-tests for </w:t>
       </w:r>
       <w:proofErr w:type="gramStart"/>
       <w:r>
-        <w:rPr>
-          <w:lang w:val="en-AT"/>
-        </w:rPr>
         <w:t>it</w:t>
       </w:r>
       <w:proofErr w:type="gramEnd"/>
       <w:r>
-        <w:rPr>
-          <w:lang w:val="en-AT"/>
-        </w:rPr>
         <w:t xml:space="preserve"> and I noticed that </w:t>
       </w:r>
       <w:proofErr w:type="spellStart"/>
       <w:r>
-        <w:rPr>
-          <w:lang w:val="en-AT"/>
-        </w:rPr>
         <w:t>i</w:t>
       </w:r>
       <w:proofErr w:type="spellEnd"/>
       <w:r>
-        <w:rPr>
-          <w:lang w:val="en-AT"/>
-        </w:rPr>
         <w:t xml:space="preserve"> need to isolate the code more. So, I started refactoring a lot. </w:t>
       </w:r>
     </w:p>
-    <w:p>
-      <w:pPr>
-        <w:rPr>
-          <w:lang w:val="en-AT"/>
-        </w:rPr>
-      </w:pPr>
-    </w:p>
+    <w:p/>
     <w:p>
       <w:pPr>
         <w:pStyle w:val="berschrift1"/>
-        <w:rPr>
-          <w:lang w:val="en-AT"/>
-        </w:rPr>
       </w:pPr>
       <w:r>
         <w:t>Unique Features</w:t>
       </w:r>
       <w:r>
-        <w:rPr>
-          <w:lang w:val="en-AT"/>
-        </w:rPr>
         <w:t xml:space="preserve"> (Architectural)</w:t>
       </w:r>
     </w:p>
-    <w:p>
-      <w:pPr>
-        <w:rPr>
-          <w:lang w:val="en-AT"/>
-        </w:rPr>
-      </w:pPr>
-    </w:p>
+    <w:p/>
     <w:p>
       <w:pPr>
         <w:pStyle w:val="berschrift2"/>
-        <w:rPr>
-          <w:lang w:val="en-AT"/>
-        </w:rPr>
-      </w:pPr>
-      <w:r>
-        <w:rPr>
-          <w:lang w:val="en-AT"/>
-        </w:rPr>
+      </w:pPr>
+      <w:r>
         <w:t>Method routing to the server Endpoint</w:t>
       </w:r>
     </w:p>
-    <w:p>
-      <w:pPr>
-        <w:rPr>
-          <w:lang w:val="en-AT"/>
-        </w:rPr>
-      </w:pPr>
-    </w:p>
-    <w:p>
-      <w:pPr>
-        <w:rPr>
-          <w:lang w:val="en-AT"/>
-        </w:rPr>
-      </w:pPr>
-      <w:r>
-        <w:rPr>
-          <w:lang w:val="en-AT"/>
-        </w:rPr>
+    <w:p/>
+    <w:p>
+      <w:r>
         <w:t>I started with implementing custom attributes to the game. One for each Http-Method that will be provided by the API. I then created the class Handler Method resolver which takes in a path and some other information and then executes the right method of the handler using reflection.</w:t>
       </w:r>
     </w:p>
-    <w:p>
-      <w:pPr>
-        <w:rPr>
-          <w:lang w:val="en-AT"/>
-        </w:rPr>
-      </w:pPr>
-    </w:p>
-    <w:p>
-      <w:pPr>
-        <w:rPr>
-          <w:lang w:val="en-AT"/>
-        </w:rPr>
-      </w:pPr>
-      <w:r>
-        <w:rPr>
-          <w:lang w:val="en-AT"/>
+    <w:p/>
+    <w:p>
+      <w:r>
+        <w:rPr>
+          <w:noProof/>
         </w:rPr>
         <w:drawing>
           <wp:inline distT="0" distB="0" distL="0" distR="0" wp14:anchorId="6ACD6E5F" wp14:editId="4CFF1F97">
@@ -1432,103 +1002,54 @@
         </w:drawing>
       </w:r>
     </w:p>
-    <w:p>
-      <w:pPr>
-        <w:rPr>
-          <w:lang w:val="en-AT"/>
-        </w:rPr>
-      </w:pPr>
-    </w:p>
-    <w:p>
-      <w:pPr>
-        <w:rPr>
-          <w:lang w:val="en-AT"/>
-        </w:rPr>
-      </w:pPr>
-    </w:p>
+    <w:p/>
+    <w:p/>
     <w:p>
       <w:pPr>
         <w:pStyle w:val="berschrift2"/>
-        <w:rPr>
-          <w:lang w:val="en-AT"/>
-        </w:rPr>
-      </w:pPr>
-      <w:proofErr w:type="spellStart"/>
-      <w:r>
-        <w:rPr>
-          <w:lang w:val="en-AT"/>
-        </w:rPr>
+      </w:pPr>
+      <w:proofErr w:type="spellStart"/>
+      <w:r>
         <w:t>IUnitOfWork</w:t>
       </w:r>
       <w:proofErr w:type="spellEnd"/>
       <w:r>
-        <w:rPr>
-          <w:lang w:val="en-AT"/>
-        </w:rPr>
         <w:t xml:space="preserve"> and </w:t>
       </w:r>
       <w:proofErr w:type="spellStart"/>
       <w:r>
-        <w:rPr>
-          <w:lang w:val="en-AT"/>
-        </w:rPr>
         <w:t>IQueryDatabase</w:t>
       </w:r>
       <w:proofErr w:type="spellEnd"/>
       <w:r>
-        <w:rPr>
-          <w:lang w:val="en-AT"/>
-        </w:rPr>
         <w:t xml:space="preserve"> abstract implementation of Database access</w:t>
       </w:r>
     </w:p>
-    <w:p>
-      <w:pPr>
-        <w:rPr>
-          <w:lang w:val="en-AT"/>
-        </w:rPr>
-      </w:pPr>
-    </w:p>
+    <w:p/>
     <w:p>
       <w:pPr>
         <w:rPr>
           <w:b/>
           <w:bCs/>
-          <w:lang w:val="en-AT"/>
-        </w:rPr>
-      </w:pPr>
-      <w:r>
-        <w:rPr>
-          <w:lang w:val="en-AT"/>
-        </w:rPr>
+        </w:rPr>
+      </w:pPr>
+      <w:r>
         <w:t xml:space="preserve">I wanted one interface that I can use to make calls to the </w:t>
       </w:r>
       <w:proofErr w:type="spellStart"/>
       <w:r>
-        <w:rPr>
-          <w:lang w:val="en-AT"/>
-        </w:rPr>
         <w:t>postgres</w:t>
       </w:r>
       <w:proofErr w:type="spellEnd"/>
       <w:r>
-        <w:rPr>
-          <w:lang w:val="en-AT"/>
-        </w:rPr>
         <w:t xml:space="preserve"> </w:t>
       </w:r>
       <w:proofErr w:type="spellStart"/>
       <w:r>
-        <w:rPr>
-          <w:lang w:val="en-AT"/>
-        </w:rPr>
         <w:t>sql</w:t>
       </w:r>
       <w:proofErr w:type="spellEnd"/>
       <w:r>
-        <w:rPr>
-          <w:lang w:val="en-AT"/>
-        </w:rPr>
         <w:t xml:space="preserve"> server. This interface is </w:t>
       </w:r>
       <w:proofErr w:type="spellStart"/>
@@ -1536,7 +1057,6 @@
         <w:rPr>
           <w:b/>
           <w:bCs/>
-          <w:lang w:val="en-AT"/>
         </w:rPr>
         <w:t>IQueryDatabase</w:t>
       </w:r>
@@ -1545,7 +1065,6 @@
         <w:rPr>
           <w:b/>
           <w:bCs/>
-          <w:lang w:val="en-AT"/>
         </w:rPr>
         <w:t>.</w:t>
       </w:r>
@@ -1555,19 +1074,13 @@
         <w:rPr>
           <w:b/>
           <w:bCs/>
-          <w:lang w:val="en-AT"/>
-        </w:rPr>
-      </w:pPr>
-    </w:p>
-    <w:p>
-      <w:pPr>
-        <w:rPr>
-          <w:lang w:val="en-AT"/>
-        </w:rPr>
-      </w:pPr>
-      <w:r>
-        <w:rPr>
-          <w:lang w:val="en-AT"/>
+        </w:rPr>
+      </w:pPr>
+    </w:p>
+    <w:p>
+      <w:r>
+        <w:rPr>
+          <w:noProof/>
         </w:rPr>
         <w:drawing>
           <wp:inline distT="0" distB="0" distL="0" distR="0" wp14:anchorId="1A6F49E1" wp14:editId="383B16ED">
@@ -1606,95 +1119,44 @@
         </w:drawing>
       </w:r>
     </w:p>
-    <w:p>
-      <w:pPr>
-        <w:rPr>
-          <w:lang w:val="en-AT"/>
-        </w:rPr>
-      </w:pPr>
-    </w:p>
-    <w:p>
-      <w:pPr>
-        <w:rPr>
-          <w:lang w:val="en-AT"/>
-        </w:rPr>
-      </w:pPr>
-      <w:r>
-        <w:rPr>
-          <w:lang w:val="en-AT"/>
-        </w:rPr>
+    <w:p/>
+    <w:p>
+      <w:r>
         <w:t xml:space="preserve">It provides all sorts of useful and generic methods to acquire and write data to the database. So if I wanted to add another Database like SQL-Lite </w:t>
       </w:r>
       <w:proofErr w:type="spellStart"/>
       <w:r>
-        <w:rPr>
-          <w:lang w:val="en-AT"/>
-        </w:rPr>
         <w:t>i</w:t>
       </w:r>
       <w:proofErr w:type="spellEnd"/>
       <w:r>
-        <w:rPr>
-          <w:lang w:val="en-AT"/>
-        </w:rPr>
         <w:t xml:space="preserve"> could do so by implementing this interface and register it to the IoC-Container.</w:t>
       </w:r>
     </w:p>
     <w:p>
-      <w:pPr>
-        <w:rPr>
-          <w:lang w:val="en-AT"/>
-        </w:rPr>
-      </w:pPr>
-      <w:r>
-        <w:rPr>
-          <w:lang w:val="en-AT"/>
-        </w:rPr>
+      <w:r>
         <w:t xml:space="preserve">I then noticed that I need to make </w:t>
       </w:r>
       <w:r>
-        <w:rPr>
-          <w:lang w:val="en-AT"/>
-        </w:rPr>
         <w:t>transaction-based</w:t>
       </w:r>
       <w:r>
-        <w:rPr>
-          <w:lang w:val="en-AT"/>
-        </w:rPr>
         <w:t xml:space="preserve"> calls for the critical parts like updating multiple elements. Without them the database would in case of an error end up in an invalid state. Here the </w:t>
       </w:r>
       <w:proofErr w:type="spellStart"/>
       <w:r>
-        <w:rPr>
-          <w:lang w:val="en-AT"/>
-        </w:rPr>
         <w:t>IUnitOfWork</w:t>
       </w:r>
       <w:proofErr w:type="spellEnd"/>
       <w:r>
-        <w:rPr>
-          <w:lang w:val="en-AT"/>
-        </w:rPr>
         <w:t xml:space="preserve"> Interface comes into place.</w:t>
       </w:r>
     </w:p>
-    <w:p>
-      <w:pPr>
-        <w:rPr>
-          <w:lang w:val="en-AT"/>
-        </w:rPr>
-      </w:pPr>
-    </w:p>
-    <w:p>
-      <w:pPr>
-        <w:rPr>
-          <w:lang w:val="en-AT"/>
-        </w:rPr>
-      </w:pPr>
-      <w:r>
-        <w:rPr>
-          <w:lang w:val="en-AT"/>
+    <w:p/>
+    <w:p>
+      <w:r>
+        <w:rPr>
+          <w:noProof/>
         </w:rPr>
         <w:drawing>
           <wp:inline distT="0" distB="0" distL="0" distR="0" wp14:anchorId="20863660" wp14:editId="57E0C0F0">
@@ -1733,130 +1195,56 @@
         </w:drawing>
       </w:r>
     </w:p>
-    <w:p>
-      <w:pPr>
-        <w:rPr>
-          <w:lang w:val="en-AT"/>
-        </w:rPr>
-      </w:pPr>
-    </w:p>
-    <w:p>
-      <w:pPr>
-        <w:rPr>
-          <w:lang w:val="en-AT"/>
-        </w:rPr>
-      </w:pPr>
-      <w:r>
-        <w:rPr>
-          <w:lang w:val="en-AT"/>
-        </w:rPr>
+    <w:p/>
+    <w:p>
+      <w:r>
         <w:t xml:space="preserve">It implements the </w:t>
       </w:r>
       <w:proofErr w:type="spellStart"/>
       <w:r>
-        <w:rPr>
-          <w:lang w:val="en-AT"/>
-        </w:rPr>
         <w:t>IQueryDatabase</w:t>
       </w:r>
       <w:proofErr w:type="spellEnd"/>
       <w:r>
-        <w:rPr>
-          <w:lang w:val="en-AT"/>
-        </w:rPr>
         <w:t xml:space="preserve"> </w:t>
       </w:r>
       <w:r>
-        <w:rPr>
-          <w:lang w:val="en-AT"/>
-        </w:rPr>
         <w:t xml:space="preserve">interface and add the methods </w:t>
       </w:r>
       <w:proofErr w:type="spellStart"/>
       <w:r>
-        <w:rPr>
-          <w:lang w:val="en-AT"/>
-        </w:rPr>
         <w:t>BeginTransaction</w:t>
       </w:r>
       <w:proofErr w:type="spellEnd"/>
       <w:r>
-        <w:rPr>
-          <w:lang w:val="en-AT"/>
-        </w:rPr>
         <w:t xml:space="preserve">() =&gt; start of a new transaction and Commit =&gt; the end of the transaction. </w:t>
       </w:r>
     </w:p>
     <w:p>
-      <w:pPr>
-        <w:rPr>
-          <w:lang w:val="en-AT"/>
-        </w:rPr>
-      </w:pPr>
-      <w:r>
-        <w:rPr>
-          <w:lang w:val="en-AT"/>
-        </w:rPr>
+      <w:r>
         <w:br w:type="page"/>
       </w:r>
     </w:p>
-    <w:p>
-      <w:pPr>
-        <w:rPr>
-          <w:lang w:val="en-AT"/>
-        </w:rPr>
-      </w:pPr>
-    </w:p>
+    <w:p/>
     <w:p>
       <w:pPr>
         <w:pStyle w:val="berschrift2"/>
-        <w:rPr>
-          <w:lang w:val="en-AT"/>
-        </w:rPr>
-      </w:pPr>
-      <w:r>
-        <w:rPr>
-          <w:lang w:val="en-AT"/>
-        </w:rPr>
+      </w:pPr>
+      <w:r>
         <w:t>Abstract approaches</w:t>
       </w:r>
     </w:p>
-    <w:p>
-      <w:pPr>
-        <w:rPr>
-          <w:lang w:val="en-AT"/>
-        </w:rPr>
-      </w:pPr>
-    </w:p>
-    <w:p>
-      <w:pPr>
-        <w:rPr>
-          <w:lang w:val="en-AT"/>
-        </w:rPr>
-      </w:pPr>
-      <w:r>
-        <w:rPr>
-          <w:lang w:val="en-AT"/>
-        </w:rPr>
+    <w:p/>
+    <w:p>
+      <w:r>
         <w:t>I tried to keep the game as extensible and maintainable as possible. For Example, I use abstract approaches for cards and trade requirements.</w:t>
       </w:r>
     </w:p>
-    <w:p>
-      <w:pPr>
-        <w:rPr>
-          <w:lang w:val="en-AT"/>
-        </w:rPr>
-      </w:pPr>
-    </w:p>
-    <w:p>
-      <w:pPr>
-        <w:rPr>
-          <w:lang w:val="en-AT"/>
-        </w:rPr>
-      </w:pPr>
-      <w:r>
-        <w:rPr>
-          <w:lang w:val="en-AT"/>
+    <w:p/>
+    <w:p>
+      <w:r>
+        <w:rPr>
+          <w:noProof/>
         </w:rPr>
         <w:drawing>
           <wp:inline distT="0" distB="0" distL="0" distR="0" wp14:anchorId="1847AFAB" wp14:editId="47A86108">
@@ -1895,104 +1283,52 @@
         </w:drawing>
       </w:r>
     </w:p>
-    <w:p>
-      <w:pPr>
-        <w:rPr>
-          <w:lang w:val="en-AT"/>
-        </w:rPr>
-      </w:pPr>
-    </w:p>
-    <w:p>
-      <w:pPr>
-        <w:rPr>
-          <w:lang w:val="en-AT"/>
-        </w:rPr>
-      </w:pPr>
-      <w:r>
-        <w:rPr>
-          <w:lang w:val="en-AT"/>
-        </w:rPr>
+    <w:p/>
+    <w:p>
+      <w:r>
         <w:t xml:space="preserve">If you want to add a new Card to the </w:t>
       </w:r>
       <w:proofErr w:type="gramStart"/>
       <w:r>
-        <w:rPr>
-          <w:lang w:val="en-AT"/>
-        </w:rPr>
         <w:t>game</w:t>
       </w:r>
       <w:proofErr w:type="gramEnd"/>
       <w:r>
-        <w:rPr>
-          <w:lang w:val="en-AT"/>
-        </w:rPr>
         <w:t xml:space="preserve"> you just need to add the category to the table </w:t>
       </w:r>
       <w:proofErr w:type="spellStart"/>
       <w:r>
-        <w:rPr>
-          <w:lang w:val="en-AT"/>
-        </w:rPr>
         <w:t>card_category</w:t>
       </w:r>
       <w:proofErr w:type="spellEnd"/>
       <w:r>
-        <w:rPr>
-          <w:lang w:val="en-AT"/>
-        </w:rPr>
         <w:t xml:space="preserve"> and </w:t>
       </w:r>
       <w:r>
-        <w:rPr>
-          <w:lang w:val="en-AT"/>
-        </w:rPr>
         <w:t xml:space="preserve">create a new sub class of </w:t>
       </w:r>
       <w:proofErr w:type="spellStart"/>
       <w:r>
-        <w:rPr>
-          <w:lang w:val="en-AT"/>
-        </w:rPr>
         <w:t>MonsterCard</w:t>
       </w:r>
       <w:proofErr w:type="spellEnd"/>
       <w:r>
-        <w:rPr>
-          <w:lang w:val="en-AT"/>
-        </w:rPr>
         <w:t xml:space="preserve"> or </w:t>
       </w:r>
       <w:proofErr w:type="spellStart"/>
       <w:r>
-        <w:rPr>
-          <w:lang w:val="en-AT"/>
-        </w:rPr>
         <w:t>Spellcard</w:t>
       </w:r>
       <w:proofErr w:type="spellEnd"/>
       <w:r>
-        <w:rPr>
-          <w:lang w:val="en-AT"/>
-        </w:rPr>
         <w:t>.</w:t>
       </w:r>
     </w:p>
-    <w:p>
-      <w:pPr>
-        <w:rPr>
-          <w:lang w:val="en-AT"/>
-        </w:rPr>
-      </w:pPr>
-    </w:p>
-    <w:p>
-      <w:pPr>
-        <w:rPr>
-          <w:lang w:val="en-AT"/>
-        </w:rPr>
-      </w:pPr>
-      <w:r>
-        <w:rPr>
-          <w:lang w:val="en-AT"/>
+    <w:p/>
+    <w:p>
+      <w:r>
+        <w:rPr>
+          <w:noProof/>
         </w:rPr>
         <w:drawing>
           <wp:inline distT="0" distB="0" distL="0" distR="0" wp14:anchorId="1F3DADC0" wp14:editId="18541BC2">
@@ -2031,88 +1367,42 @@
         </w:drawing>
       </w:r>
     </w:p>
-    <w:p>
-      <w:pPr>
-        <w:rPr>
-          <w:lang w:val="en-AT"/>
-        </w:rPr>
-      </w:pPr>
-    </w:p>
-    <w:p>
-      <w:pPr>
-        <w:rPr>
-          <w:lang w:val="en-AT"/>
-        </w:rPr>
-      </w:pPr>
-      <w:r>
-        <w:rPr>
-          <w:lang w:val="en-AT"/>
-        </w:rPr>
+    <w:p/>
+    <w:p>
+      <w:r>
         <w:t xml:space="preserve">For the Trade requirements its also easy to add new ones. Add another field in the </w:t>
       </w:r>
       <w:proofErr w:type="spellStart"/>
       <w:r>
-        <w:rPr>
-          <w:lang w:val="en-AT"/>
-        </w:rPr>
         <w:t>trade_offers</w:t>
       </w:r>
       <w:proofErr w:type="spellEnd"/>
       <w:r>
-        <w:rPr>
-          <w:lang w:val="en-AT"/>
-        </w:rPr>
         <w:t xml:space="preserve"> table and implement a new subclass </w:t>
       </w:r>
       <w:proofErr w:type="spellStart"/>
       <w:r>
-        <w:rPr>
-          <w:lang w:val="en-AT"/>
-        </w:rPr>
         <w:t>fo</w:t>
       </w:r>
       <w:proofErr w:type="spellEnd"/>
       <w:r>
-        <w:rPr>
-          <w:lang w:val="en-AT"/>
-        </w:rPr>
         <w:t xml:space="preserve"> </w:t>
       </w:r>
       <w:proofErr w:type="spellStart"/>
       <w:r>
-        <w:rPr>
-          <w:lang w:val="en-AT"/>
-        </w:rPr>
         <w:t>TradRequirement</w:t>
       </w:r>
       <w:proofErr w:type="spellEnd"/>
       <w:r>
-        <w:rPr>
-          <w:lang w:val="en-AT"/>
-        </w:rPr>
         <w:t>.</w:t>
       </w:r>
     </w:p>
     <w:p>
-      <w:pPr>
-        <w:rPr>
-          <w:lang w:val="en-AT"/>
-        </w:rPr>
-      </w:pPr>
-      <w:r>
-        <w:rPr>
-          <w:lang w:val="en-AT"/>
-        </w:rPr>
+      <w:r>
         <w:br w:type="page"/>
       </w:r>
     </w:p>
-    <w:p>
-      <w:pPr>
-        <w:rPr>
-          <w:lang w:val="en-AT"/>
-        </w:rPr>
-      </w:pPr>
-    </w:p>
+    <w:p/>
     <w:p>
       <w:pPr>
         <w:pStyle w:val="berschrift1"/>
@@ -2123,14 +1413,9 @@
     </w:p>
     <w:p/>
     <w:p>
-      <w:pPr>
-        <w:rPr>
-          <w:lang w:val="en-AT"/>
-        </w:rPr>
-      </w:pPr>
-      <w:r>
-        <w:rPr>
-          <w:lang w:val="en-AT"/>
+      <w:r>
+        <w:rPr>
+          <w:noProof/>
         </w:rPr>
         <w:drawing>
           <wp:inline distT="0" distB="0" distL="0" distR="0" wp14:anchorId="4C71A481" wp14:editId="3EC0CA7F">
@@ -2168,6 +1453,31 @@
           </wp:inline>
         </w:drawing>
       </w:r>
+    </w:p>
+    <w:p/>
+    <w:p>
+      <w:pPr>
+        <w:rPr>
+          <w:b/>
+          <w:bCs/>
+          <w:lang w:val="en-AT"/>
+        </w:rPr>
+      </w:pPr>
+      <w:r>
+        <w:rPr>
+          <w:b/>
+          <w:bCs/>
+          <w:lang w:val="en-AT"/>
+        </w:rPr>
+        <w:t>Lines of Code = 4226 lines of code</w:t>
+      </w:r>
+    </w:p>
+    <w:p>
+      <w:pPr>
+        <w:rPr>
+          <w:lang w:val="en-AT"/>
+        </w:rPr>
+      </w:pPr>
     </w:p>
     <w:sectPr>
       <w:headerReference w:type="default" r:id="rId17"/>

</xml_diff>